<commit_message>
fix bug in z_tdm_labrats, add team ui script
</commit_message>
<xml_diff>
--- a/docs/Teams.docx
+++ b/docs/Teams.docx
@@ -177,7 +177,17 @@
           <w:sz w:val="36"/>
           <w:szCs w:val="36"/>
         </w:rPr>
-        <w:t>Players</w:t>
+        <w:t>Play</w:t>
+      </w:r>
+      <w:r>
+        <w:rPr>
+          <w:rFonts w:ascii="Arial" w:hAnsi="Arial" w:cs="Arial"/>
+          <w:b/>
+          <w:bCs/>
+          <w:sz w:val="36"/>
+          <w:szCs w:val="36"/>
+        </w:rPr>
+        <w:t>as</w:t>
       </w:r>
     </w:p>
     <w:p>
@@ -367,7 +377,12 @@
       </w:r>
     </w:p>
     <w:sectPr>
-      <w:headerReference w:type="default" r:id="rId7"/>
+      <w:headerReference w:type="even" r:id="rId7"/>
+      <w:headerReference w:type="default" r:id="rId8"/>
+      <w:footerReference w:type="even" r:id="rId9"/>
+      <w:footerReference w:type="default" r:id="rId10"/>
+      <w:headerReference w:type="first" r:id="rId11"/>
+      <w:footerReference w:type="first" r:id="rId12"/>
       <w:pgSz w:w="11906" w:h="16838"/>
       <w:pgMar w:top="1440" w:right="1440" w:bottom="1440" w:left="1440" w:header="708" w:footer="708" w:gutter="0"/>
       <w:cols w:space="708"/>
@@ -402,6 +417,36 @@
 </w:endnotes>
 </file>
 
+<file path=word/footer1.xml><?xml version="1.0" encoding="utf-8"?>
+<w:ftr xmlns:wpc="http://schemas.microsoft.com/office/word/2010/wordprocessingCanvas" xmlns:cx="http://schemas.microsoft.com/office/drawing/2014/chartex" xmlns:cx1="http://schemas.microsoft.com/office/drawing/2015/9/8/chartex" xmlns:cx2="http://schemas.microsoft.com/office/drawing/2015/10/21/chartex" xmlns:cx3="http://schemas.microsoft.com/office/drawing/2016/5/9/chartex" xmlns:cx4="http://schemas.microsoft.com/office/drawing/2016/5/10/chartex" xmlns:cx5="http://schemas.microsoft.com/office/drawing/2016/5/11/chartex" xmlns:cx6="http://schemas.microsoft.com/office/drawing/2016/5/12/chartex" xmlns:cx7="http://schemas.microsoft.com/office/drawing/2016/5/13/chartex" xmlns:cx8="http://schemas.microsoft.com/office/drawing/2016/5/14/chartex" xmlns:mc="http://schemas.openxmlformats.org/markup-compatibility/2006" xmlns:aink="http://schemas.microsoft.com/office/drawing/2016/ink" xmlns:am3d="http://schemas.microsoft.com/office/drawing/2017/model3d" xmlns:o="urn:schemas-microsoft-com:office:office" xmlns:oel="http://schemas.microsoft.com/office/2019/extlst" xmlns:r="http://schemas.openxmlformats.org/officeDocument/2006/relationships" xmlns:m="http://schemas.openxmlformats.org/officeDocument/2006/math" xmlns:v="urn:schemas-microsoft-com:vml" xmlns:wp14="http://schemas.microsoft.com/office/word/2010/wordprocessingDrawing" xmlns:wp="http://schemas.openxmlformats.org/drawingml/2006/wordprocessingDrawing" xmlns:w10="urn:schemas-microsoft-com:office:word" xmlns:w="http://schemas.openxmlformats.org/wordprocessingml/2006/main" xmlns:w14="http://schemas.microsoft.com/office/word/2010/wordml" xmlns:w15="http://schemas.microsoft.com/office/word/2012/wordml" xmlns:w16cex="http://schemas.microsoft.com/office/word/2018/wordml/cex" xmlns:w16cid="http://schemas.microsoft.com/office/word/2016/wordml/cid" xmlns:w16="http://schemas.microsoft.com/office/word/2018/wordml" xmlns:w16sdtdh="http://schemas.microsoft.com/office/word/2020/wordml/sdtdatahash" xmlns:w16se="http://schemas.microsoft.com/office/word/2015/wordml/symex" xmlns:wpg="http://schemas.microsoft.com/office/word/2010/wordprocessingGroup" xmlns:wpi="http://schemas.microsoft.com/office/word/2010/wordprocessingInk" xmlns:wne="http://schemas.microsoft.com/office/word/2006/wordml" xmlns:wps="http://schemas.microsoft.com/office/word/2010/wordprocessingShape" mc:Ignorable="w14 w15 w16se w16cid w16 w16cex w16sdtdh wp14">
+  <w:p>
+    <w:pPr>
+      <w:pStyle w:val="Footer"/>
+    </w:pPr>
+  </w:p>
+</w:ftr>
+</file>
+
+<file path=word/footer2.xml><?xml version="1.0" encoding="utf-8"?>
+<w:ftr xmlns:wpc="http://schemas.microsoft.com/office/word/2010/wordprocessingCanvas" xmlns:cx="http://schemas.microsoft.com/office/drawing/2014/chartex" xmlns:cx1="http://schemas.microsoft.com/office/drawing/2015/9/8/chartex" xmlns:cx2="http://schemas.microsoft.com/office/drawing/2015/10/21/chartex" xmlns:cx3="http://schemas.microsoft.com/office/drawing/2016/5/9/chartex" xmlns:cx4="http://schemas.microsoft.com/office/drawing/2016/5/10/chartex" xmlns:cx5="http://schemas.microsoft.com/office/drawing/2016/5/11/chartex" xmlns:cx6="http://schemas.microsoft.com/office/drawing/2016/5/12/chartex" xmlns:cx7="http://schemas.microsoft.com/office/drawing/2016/5/13/chartex" xmlns:cx8="http://schemas.microsoft.com/office/drawing/2016/5/14/chartex" xmlns:mc="http://schemas.openxmlformats.org/markup-compatibility/2006" xmlns:aink="http://schemas.microsoft.com/office/drawing/2016/ink" xmlns:am3d="http://schemas.microsoft.com/office/drawing/2017/model3d" xmlns:o="urn:schemas-microsoft-com:office:office" xmlns:oel="http://schemas.microsoft.com/office/2019/extlst" xmlns:r="http://schemas.openxmlformats.org/officeDocument/2006/relationships" xmlns:m="http://schemas.openxmlformats.org/officeDocument/2006/math" xmlns:v="urn:schemas-microsoft-com:vml" xmlns:wp14="http://schemas.microsoft.com/office/word/2010/wordprocessingDrawing" xmlns:wp="http://schemas.openxmlformats.org/drawingml/2006/wordprocessingDrawing" xmlns:w10="urn:schemas-microsoft-com:office:word" xmlns:w="http://schemas.openxmlformats.org/wordprocessingml/2006/main" xmlns:w14="http://schemas.microsoft.com/office/word/2010/wordml" xmlns:w15="http://schemas.microsoft.com/office/word/2012/wordml" xmlns:w16cex="http://schemas.microsoft.com/office/word/2018/wordml/cex" xmlns:w16cid="http://schemas.microsoft.com/office/word/2016/wordml/cid" xmlns:w16="http://schemas.microsoft.com/office/word/2018/wordml" xmlns:w16sdtdh="http://schemas.microsoft.com/office/word/2020/wordml/sdtdatahash" xmlns:w16se="http://schemas.microsoft.com/office/word/2015/wordml/symex" xmlns:wpg="http://schemas.microsoft.com/office/word/2010/wordprocessingGroup" xmlns:wpi="http://schemas.microsoft.com/office/word/2010/wordprocessingInk" xmlns:wne="http://schemas.microsoft.com/office/word/2006/wordml" xmlns:wps="http://schemas.microsoft.com/office/word/2010/wordprocessingShape" mc:Ignorable="w14 w15 w16se w16cid w16 w16cex w16sdtdh wp14">
+  <w:p>
+    <w:pPr>
+      <w:pStyle w:val="Footer"/>
+    </w:pPr>
+  </w:p>
+</w:ftr>
+</file>
+
+<file path=word/footer3.xml><?xml version="1.0" encoding="utf-8"?>
+<w:ftr xmlns:wpc="http://schemas.microsoft.com/office/word/2010/wordprocessingCanvas" xmlns:cx="http://schemas.microsoft.com/office/drawing/2014/chartex" xmlns:cx1="http://schemas.microsoft.com/office/drawing/2015/9/8/chartex" xmlns:cx2="http://schemas.microsoft.com/office/drawing/2015/10/21/chartex" xmlns:cx3="http://schemas.microsoft.com/office/drawing/2016/5/9/chartex" xmlns:cx4="http://schemas.microsoft.com/office/drawing/2016/5/10/chartex" xmlns:cx5="http://schemas.microsoft.com/office/drawing/2016/5/11/chartex" xmlns:cx6="http://schemas.microsoft.com/office/drawing/2016/5/12/chartex" xmlns:cx7="http://schemas.microsoft.com/office/drawing/2016/5/13/chartex" xmlns:cx8="http://schemas.microsoft.com/office/drawing/2016/5/14/chartex" xmlns:mc="http://schemas.openxmlformats.org/markup-compatibility/2006" xmlns:aink="http://schemas.microsoft.com/office/drawing/2016/ink" xmlns:am3d="http://schemas.microsoft.com/office/drawing/2017/model3d" xmlns:o="urn:schemas-microsoft-com:office:office" xmlns:oel="http://schemas.microsoft.com/office/2019/extlst" xmlns:r="http://schemas.openxmlformats.org/officeDocument/2006/relationships" xmlns:m="http://schemas.openxmlformats.org/officeDocument/2006/math" xmlns:v="urn:schemas-microsoft-com:vml" xmlns:wp14="http://schemas.microsoft.com/office/word/2010/wordprocessingDrawing" xmlns:wp="http://schemas.openxmlformats.org/drawingml/2006/wordprocessingDrawing" xmlns:w10="urn:schemas-microsoft-com:office:word" xmlns:w="http://schemas.openxmlformats.org/wordprocessingml/2006/main" xmlns:w14="http://schemas.microsoft.com/office/word/2010/wordml" xmlns:w15="http://schemas.microsoft.com/office/word/2012/wordml" xmlns:w16cex="http://schemas.microsoft.com/office/word/2018/wordml/cex" xmlns:w16cid="http://schemas.microsoft.com/office/word/2016/wordml/cid" xmlns:w16="http://schemas.microsoft.com/office/word/2018/wordml" xmlns:w16sdtdh="http://schemas.microsoft.com/office/word/2020/wordml/sdtdatahash" xmlns:w16se="http://schemas.microsoft.com/office/word/2015/wordml/symex" xmlns:wpg="http://schemas.microsoft.com/office/word/2010/wordprocessingGroup" xmlns:wpi="http://schemas.microsoft.com/office/word/2010/wordprocessingInk" xmlns:wne="http://schemas.microsoft.com/office/word/2006/wordml" xmlns:wps="http://schemas.microsoft.com/office/word/2010/wordprocessingShape" mc:Ignorable="w14 w15 w16se w16cid w16 w16cex w16sdtdh wp14">
+  <w:p>
+    <w:pPr>
+      <w:pStyle w:val="Footer"/>
+    </w:pPr>
+  </w:p>
+</w:ftr>
+</file>
+
 <file path=word/footnotes.xml><?xml version="1.0" encoding="utf-8"?>
 <w:footnotes xmlns:wpc="http://schemas.microsoft.com/office/word/2010/wordprocessingCanvas" xmlns:cx="http://schemas.microsoft.com/office/drawing/2014/chartex" xmlns:cx1="http://schemas.microsoft.com/office/drawing/2015/9/8/chartex" xmlns:cx2="http://schemas.microsoft.com/office/drawing/2015/10/21/chartex" xmlns:cx3="http://schemas.microsoft.com/office/drawing/2016/5/9/chartex" xmlns:cx4="http://schemas.microsoft.com/office/drawing/2016/5/10/chartex" xmlns:cx5="http://schemas.microsoft.com/office/drawing/2016/5/11/chartex" xmlns:cx6="http://schemas.microsoft.com/office/drawing/2016/5/12/chartex" xmlns:cx7="http://schemas.microsoft.com/office/drawing/2016/5/13/chartex" xmlns:cx8="http://schemas.microsoft.com/office/drawing/2016/5/14/chartex" xmlns:mc="http://schemas.openxmlformats.org/markup-compatibility/2006" xmlns:aink="http://schemas.microsoft.com/office/drawing/2016/ink" xmlns:am3d="http://schemas.microsoft.com/office/drawing/2017/model3d" xmlns:o="urn:schemas-microsoft-com:office:office" xmlns:oel="http://schemas.microsoft.com/office/2019/extlst" xmlns:r="http://schemas.openxmlformats.org/officeDocument/2006/relationships" xmlns:m="http://schemas.openxmlformats.org/officeDocument/2006/math" xmlns:v="urn:schemas-microsoft-com:vml" xmlns:wp14="http://schemas.microsoft.com/office/word/2010/wordprocessingDrawing" xmlns:wp="http://schemas.openxmlformats.org/drawingml/2006/wordprocessingDrawing" xmlns:w10="urn:schemas-microsoft-com:office:word" xmlns:w="http://schemas.openxmlformats.org/wordprocessingml/2006/main" xmlns:w14="http://schemas.microsoft.com/office/word/2010/wordml" xmlns:w15="http://schemas.microsoft.com/office/word/2012/wordml" xmlns:w16cex="http://schemas.microsoft.com/office/word/2018/wordml/cex" xmlns:w16cid="http://schemas.microsoft.com/office/word/2016/wordml/cid" xmlns:w16="http://schemas.microsoft.com/office/word/2018/wordml" xmlns:w16sdtdh="http://schemas.microsoft.com/office/word/2020/wordml/sdtdatahash" xmlns:w16se="http://schemas.microsoft.com/office/word/2015/wordml/symex" xmlns:wpg="http://schemas.microsoft.com/office/word/2010/wordprocessingGroup" xmlns:wpi="http://schemas.microsoft.com/office/word/2010/wordprocessingInk" xmlns:wne="http://schemas.microsoft.com/office/word/2006/wordml" xmlns:wps="http://schemas.microsoft.com/office/word/2010/wordprocessingShape" mc:Ignorable="w14 w15 w16se w16cid w16 w16cex w16sdtdh wp14">
   <w:footnote w:type="separator" w:id="-1">
@@ -428,6 +473,16 @@
 </file>
 
 <file path=word/header1.xml><?xml version="1.0" encoding="utf-8"?>
+<w:hdr xmlns:wpc="http://schemas.microsoft.com/office/word/2010/wordprocessingCanvas" xmlns:cx="http://schemas.microsoft.com/office/drawing/2014/chartex" xmlns:cx1="http://schemas.microsoft.com/office/drawing/2015/9/8/chartex" xmlns:cx2="http://schemas.microsoft.com/office/drawing/2015/10/21/chartex" xmlns:cx3="http://schemas.microsoft.com/office/drawing/2016/5/9/chartex" xmlns:cx4="http://schemas.microsoft.com/office/drawing/2016/5/10/chartex" xmlns:cx5="http://schemas.microsoft.com/office/drawing/2016/5/11/chartex" xmlns:cx6="http://schemas.microsoft.com/office/drawing/2016/5/12/chartex" xmlns:cx7="http://schemas.microsoft.com/office/drawing/2016/5/13/chartex" xmlns:cx8="http://schemas.microsoft.com/office/drawing/2016/5/14/chartex" xmlns:mc="http://schemas.openxmlformats.org/markup-compatibility/2006" xmlns:aink="http://schemas.microsoft.com/office/drawing/2016/ink" xmlns:am3d="http://schemas.microsoft.com/office/drawing/2017/model3d" xmlns:o="urn:schemas-microsoft-com:office:office" xmlns:oel="http://schemas.microsoft.com/office/2019/extlst" xmlns:r="http://schemas.openxmlformats.org/officeDocument/2006/relationships" xmlns:m="http://schemas.openxmlformats.org/officeDocument/2006/math" xmlns:v="urn:schemas-microsoft-com:vml" xmlns:wp14="http://schemas.microsoft.com/office/word/2010/wordprocessingDrawing" xmlns:wp="http://schemas.openxmlformats.org/drawingml/2006/wordprocessingDrawing" xmlns:w10="urn:schemas-microsoft-com:office:word" xmlns:w="http://schemas.openxmlformats.org/wordprocessingml/2006/main" xmlns:w14="http://schemas.microsoft.com/office/word/2010/wordml" xmlns:w15="http://schemas.microsoft.com/office/word/2012/wordml" xmlns:w16cex="http://schemas.microsoft.com/office/word/2018/wordml/cex" xmlns:w16cid="http://schemas.microsoft.com/office/word/2016/wordml/cid" xmlns:w16="http://schemas.microsoft.com/office/word/2018/wordml" xmlns:w16sdtdh="http://schemas.microsoft.com/office/word/2020/wordml/sdtdatahash" xmlns:w16se="http://schemas.microsoft.com/office/word/2015/wordml/symex" xmlns:wpg="http://schemas.microsoft.com/office/word/2010/wordprocessingGroup" xmlns:wpi="http://schemas.microsoft.com/office/word/2010/wordprocessingInk" xmlns:wne="http://schemas.microsoft.com/office/word/2006/wordml" xmlns:wps="http://schemas.microsoft.com/office/word/2010/wordprocessingShape" mc:Ignorable="w14 w15 w16se w16cid w16 w16cex w16sdtdh wp14">
+  <w:p>
+    <w:pPr>
+      <w:pStyle w:val="Header"/>
+    </w:pPr>
+  </w:p>
+</w:hdr>
+</file>
+
+<file path=word/header2.xml><?xml version="1.0" encoding="utf-8"?>
 <w:hdr xmlns:wpc="http://schemas.microsoft.com/office/word/2010/wordprocessingCanvas" xmlns:cx="http://schemas.microsoft.com/office/drawing/2014/chartex" xmlns:cx1="http://schemas.microsoft.com/office/drawing/2015/9/8/chartex" xmlns:cx2="http://schemas.microsoft.com/office/drawing/2015/10/21/chartex" xmlns:cx3="http://schemas.microsoft.com/office/drawing/2016/5/9/chartex" xmlns:cx4="http://schemas.microsoft.com/office/drawing/2016/5/10/chartex" xmlns:cx5="http://schemas.microsoft.com/office/drawing/2016/5/11/chartex" xmlns:cx6="http://schemas.microsoft.com/office/drawing/2016/5/12/chartex" xmlns:cx7="http://schemas.microsoft.com/office/drawing/2016/5/13/chartex" xmlns:cx8="http://schemas.microsoft.com/office/drawing/2016/5/14/chartex" xmlns:mc="http://schemas.openxmlformats.org/markup-compatibility/2006" xmlns:aink="http://schemas.microsoft.com/office/drawing/2016/ink" xmlns:am3d="http://schemas.microsoft.com/office/drawing/2017/model3d" xmlns:o="urn:schemas-microsoft-com:office:office" xmlns:oel="http://schemas.microsoft.com/office/2019/extlst" xmlns:r="http://schemas.openxmlformats.org/officeDocument/2006/relationships" xmlns:m="http://schemas.openxmlformats.org/officeDocument/2006/math" xmlns:v="urn:schemas-microsoft-com:vml" xmlns:wp14="http://schemas.microsoft.com/office/word/2010/wordprocessingDrawing" xmlns:wp="http://schemas.openxmlformats.org/drawingml/2006/wordprocessingDrawing" xmlns:w10="urn:schemas-microsoft-com:office:word" xmlns:w="http://schemas.openxmlformats.org/wordprocessingml/2006/main" xmlns:w14="http://schemas.microsoft.com/office/word/2010/wordml" xmlns:w15="http://schemas.microsoft.com/office/word/2012/wordml" xmlns:w16cex="http://schemas.microsoft.com/office/word/2018/wordml/cex" xmlns:w16cid="http://schemas.microsoft.com/office/word/2016/wordml/cid" xmlns:w16="http://schemas.microsoft.com/office/word/2018/wordml" xmlns:w16sdtdh="http://schemas.microsoft.com/office/word/2020/wordml/sdtdatahash" xmlns:w16se="http://schemas.microsoft.com/office/word/2015/wordml/symex" xmlns:wpg="http://schemas.microsoft.com/office/word/2010/wordprocessingGroup" xmlns:wpi="http://schemas.microsoft.com/office/word/2010/wordprocessingInk" xmlns:wne="http://schemas.microsoft.com/office/word/2006/wordml" xmlns:wps="http://schemas.microsoft.com/office/word/2010/wordprocessingShape" mc:Ignorable="w14 w15 w16se w16cid w16 w16cex w16sdtdh wp14">
   <w:p>
     <w:pPr>
@@ -458,7 +513,7 @@
       <w:rPr>
         <w:rFonts w:ascii="Arial" w:hAnsi="Arial" w:cs="Arial"/>
       </w:rPr>
-      <w:t>November 28, 2023</w:t>
+      <w:t>Version 1.2 December 16, 2023</w:t>
     </w:r>
     <w:r>
       <w:rPr>
@@ -468,6 +523,16 @@
       </w:rPr>
       <w:br/>
     </w:r>
+  </w:p>
+</w:hdr>
+</file>
+
+<file path=word/header3.xml><?xml version="1.0" encoding="utf-8"?>
+<w:hdr xmlns:wpc="http://schemas.microsoft.com/office/word/2010/wordprocessingCanvas" xmlns:cx="http://schemas.microsoft.com/office/drawing/2014/chartex" xmlns:cx1="http://schemas.microsoft.com/office/drawing/2015/9/8/chartex" xmlns:cx2="http://schemas.microsoft.com/office/drawing/2015/10/21/chartex" xmlns:cx3="http://schemas.microsoft.com/office/drawing/2016/5/9/chartex" xmlns:cx4="http://schemas.microsoft.com/office/drawing/2016/5/10/chartex" xmlns:cx5="http://schemas.microsoft.com/office/drawing/2016/5/11/chartex" xmlns:cx6="http://schemas.microsoft.com/office/drawing/2016/5/12/chartex" xmlns:cx7="http://schemas.microsoft.com/office/drawing/2016/5/13/chartex" xmlns:cx8="http://schemas.microsoft.com/office/drawing/2016/5/14/chartex" xmlns:mc="http://schemas.openxmlformats.org/markup-compatibility/2006" xmlns:aink="http://schemas.microsoft.com/office/drawing/2016/ink" xmlns:am3d="http://schemas.microsoft.com/office/drawing/2017/model3d" xmlns:o="urn:schemas-microsoft-com:office:office" xmlns:oel="http://schemas.microsoft.com/office/2019/extlst" xmlns:r="http://schemas.openxmlformats.org/officeDocument/2006/relationships" xmlns:m="http://schemas.openxmlformats.org/officeDocument/2006/math" xmlns:v="urn:schemas-microsoft-com:vml" xmlns:wp14="http://schemas.microsoft.com/office/word/2010/wordprocessingDrawing" xmlns:wp="http://schemas.openxmlformats.org/drawingml/2006/wordprocessingDrawing" xmlns:w10="urn:schemas-microsoft-com:office:word" xmlns:w="http://schemas.openxmlformats.org/wordprocessingml/2006/main" xmlns:w14="http://schemas.microsoft.com/office/word/2010/wordml" xmlns:w15="http://schemas.microsoft.com/office/word/2012/wordml" xmlns:w16cex="http://schemas.microsoft.com/office/word/2018/wordml/cex" xmlns:w16cid="http://schemas.microsoft.com/office/word/2016/wordml/cid" xmlns:w16="http://schemas.microsoft.com/office/word/2018/wordml" xmlns:w16sdtdh="http://schemas.microsoft.com/office/word/2020/wordml/sdtdatahash" xmlns:w16se="http://schemas.microsoft.com/office/word/2015/wordml/symex" xmlns:wpg="http://schemas.microsoft.com/office/word/2010/wordprocessingGroup" xmlns:wpi="http://schemas.microsoft.com/office/word/2010/wordprocessingInk" xmlns:wne="http://schemas.microsoft.com/office/word/2006/wordml" xmlns:wps="http://schemas.microsoft.com/office/word/2010/wordprocessingShape" mc:Ignorable="w14 w15 w16se w16cid w16 w16cex w16sdtdh wp14">
+  <w:p>
+    <w:pPr>
+      <w:pStyle w:val="Header"/>
+    </w:pPr>
   </w:p>
 </w:hdr>
 </file>

</xml_diff>

<commit_message>
improved readability of timeui and scoreui, simply reset code
</commit_message>
<xml_diff>
--- a/docs/Teams.docx
+++ b/docs/Teams.docx
@@ -48,6 +48,31 @@
         </w:rPr>
         <w:t>PURPLE</w:t>
       </w:r>
+      <w:r>
+        <w:rPr>
+          <w:rFonts w:ascii="Arial" w:hAnsi="Arial" w:cs="Arial"/>
+          <w:b/>
+          <w:bCs/>
+        </w:rPr>
+        <w:t xml:space="preserve"> (RGBA </w:t>
+      </w:r>
+      <w:r>
+        <w:rPr>
+          <w:rFonts w:ascii="Arial" w:hAnsi="Arial" w:cs="Arial"/>
+          <w:b/>
+          <w:bCs/>
+          <w:color w:val="57007F"/>
+        </w:rPr>
+        <w:t>87,0,127,255</w:t>
+      </w:r>
+      <w:r>
+        <w:rPr>
+          <w:rFonts w:ascii="Arial" w:hAnsi="Arial" w:cs="Arial"/>
+          <w:b/>
+          <w:bCs/>
+        </w:rPr>
+        <w:t xml:space="preserve"> for now)</w:t>
+      </w:r>
     </w:p>
     <w:p>
       <w:pPr>
@@ -64,13 +89,55 @@
         <w:rPr>
           <w:rFonts w:ascii="Arial" w:hAnsi="Arial" w:cs="Arial"/>
         </w:rPr>
-        <w:t>Use Jennifer funnyname’s Zombie Bamfuslicator™ and object tools</w:t>
-      </w:r>
-      <w:r>
-        <w:rPr>
-          <w:rFonts w:ascii="Arial" w:hAnsi="Arial" w:cs="Arial"/>
-        </w:rPr>
-        <w:t xml:space="preserve"> (Object-Autosummoner®)</w:t>
+        <w:t xml:space="preserve">Use Jennifer </w:t>
+      </w:r>
+      <w:proofErr w:type="spellStart"/>
+      <w:r>
+        <w:rPr>
+          <w:rFonts w:ascii="Arial" w:hAnsi="Arial" w:cs="Arial"/>
+        </w:rPr>
+        <w:t>funnyname’s</w:t>
+      </w:r>
+      <w:proofErr w:type="spellEnd"/>
+      <w:r>
+        <w:rPr>
+          <w:rFonts w:ascii="Arial" w:hAnsi="Arial" w:cs="Arial"/>
+        </w:rPr>
+        <w:t xml:space="preserve"> Zombie </w:t>
+      </w:r>
+      <w:proofErr w:type="spellStart"/>
+      <w:r>
+        <w:rPr>
+          <w:rFonts w:ascii="Arial" w:hAnsi="Arial" w:cs="Arial"/>
+        </w:rPr>
+        <w:t>Bamfuslicator</w:t>
+      </w:r>
+      <w:proofErr w:type="spellEnd"/>
+      <w:r>
+        <w:rPr>
+          <w:rFonts w:ascii="Arial" w:hAnsi="Arial" w:cs="Arial"/>
+        </w:rPr>
+        <w:t>™ and object tools</w:t>
+      </w:r>
+      <w:r>
+        <w:rPr>
+          <w:rFonts w:ascii="Arial" w:hAnsi="Arial" w:cs="Arial"/>
+        </w:rPr>
+        <w:t xml:space="preserve"> (Object-</w:t>
+      </w:r>
+      <w:proofErr w:type="spellStart"/>
+      <w:r>
+        <w:rPr>
+          <w:rFonts w:ascii="Arial" w:hAnsi="Arial" w:cs="Arial"/>
+        </w:rPr>
+        <w:t>Autosummoner</w:t>
+      </w:r>
+      <w:proofErr w:type="spellEnd"/>
+      <w:r>
+        <w:rPr>
+          <w:rFonts w:ascii="Arial" w:hAnsi="Arial" w:cs="Arial"/>
+        </w:rPr>
+        <w:t>®)</w:t>
       </w:r>
       <w:r>
         <w:rPr>
@@ -94,7 +161,21 @@
         <w:rPr>
           <w:rFonts w:ascii="Arial" w:hAnsi="Arial" w:cs="Arial"/>
         </w:rPr>
-        <w:t>They have a slightly lower movespeed and worse weapons, in order to balance this out.</w:t>
+        <w:t xml:space="preserve">They have a slightly lower </w:t>
+      </w:r>
+      <w:proofErr w:type="spellStart"/>
+      <w:r>
+        <w:rPr>
+          <w:rFonts w:ascii="Arial" w:hAnsi="Arial" w:cs="Arial"/>
+        </w:rPr>
+        <w:t>movespeed</w:t>
+      </w:r>
+      <w:proofErr w:type="spellEnd"/>
+      <w:r>
+        <w:rPr>
+          <w:rFonts w:ascii="Arial" w:hAnsi="Arial" w:cs="Arial"/>
+        </w:rPr>
+        <w:t xml:space="preserve"> and worse weapons, in order to balance this out.</w:t>
       </w:r>
     </w:p>
     <w:p>
@@ -126,6 +207,7 @@
           <w:rFonts w:ascii="Arial" w:hAnsi="Arial" w:cs="Arial"/>
         </w:rPr>
       </w:pPr>
+      <w:proofErr w:type="spellStart"/>
       <w:r>
         <w:rPr>
           <w:rFonts w:ascii="Arial" w:hAnsi="Arial" w:cs="Arial"/>
@@ -136,7 +218,14 @@
         <w:rPr>
           <w:rFonts w:ascii="Arial" w:hAnsi="Arial" w:cs="Arial"/>
         </w:rPr>
-        <w:t>s are</w:t>
+        <w:t>s</w:t>
+      </w:r>
+      <w:proofErr w:type="spellEnd"/>
+      <w:r>
+        <w:rPr>
+          <w:rFonts w:ascii="Arial" w:hAnsi="Arial" w:cs="Arial"/>
+        </w:rPr>
+        <w:t xml:space="preserve"> are</w:t>
       </w:r>
       <w:r>
         <w:rPr>
@@ -144,13 +233,23 @@
         </w:rPr>
         <w:t xml:space="preserve"> selected using </w:t>
       </w:r>
-      <w:r>
-        <w:rPr>
-          <w:rFonts w:ascii="Arial" w:hAnsi="Arial" w:cs="Arial"/>
-          <w:b/>
-          <w:bCs/>
-        </w:rPr>
-        <w:t xml:space="preserve">info_player_start_director </w:t>
+      <w:proofErr w:type="spellStart"/>
+      <w:r>
+        <w:rPr>
+          <w:rFonts w:ascii="Arial" w:hAnsi="Arial" w:cs="Arial"/>
+          <w:b/>
+          <w:bCs/>
+        </w:rPr>
+        <w:t>info_player_start_director</w:t>
+      </w:r>
+      <w:proofErr w:type="spellEnd"/>
+      <w:r>
+        <w:rPr>
+          <w:rFonts w:ascii="Arial" w:hAnsi="Arial" w:cs="Arial"/>
+          <w:b/>
+          <w:bCs/>
+        </w:rPr>
+        <w:t xml:space="preserve"> </w:t>
       </w:r>
       <w:r>
         <w:rPr>
@@ -215,6 +314,49 @@
         </w:rPr>
         <w:t>ORANGE</w:t>
       </w:r>
+      <w:r>
+        <w:rPr>
+          <w:rFonts w:ascii="Arial" w:hAnsi="Arial" w:cs="Arial"/>
+          <w:b/>
+          <w:bCs/>
+        </w:rPr>
+        <w:t xml:space="preserve"> (RGBA </w:t>
+      </w:r>
+      <w:r>
+        <w:rPr>
+          <w:rFonts w:ascii="Arial" w:hAnsi="Arial" w:cs="Arial"/>
+          <w:b/>
+          <w:bCs/>
+          <w:color w:val="FF6A00"/>
+        </w:rPr>
+        <w:t>255,</w:t>
+      </w:r>
+      <w:r>
+        <w:rPr>
+          <w:rFonts w:ascii="Arial" w:hAnsi="Arial" w:cs="Arial"/>
+          <w:b/>
+          <w:bCs/>
+          <w:color w:val="FF6A00"/>
+        </w:rPr>
+        <w:t>106,0</w:t>
+      </w:r>
+      <w:r>
+        <w:rPr>
+          <w:rFonts w:ascii="Arial" w:hAnsi="Arial" w:cs="Arial"/>
+          <w:b/>
+          <w:bCs/>
+          <w:color w:val="FF6A00"/>
+        </w:rPr>
+        <w:t>,255</w:t>
+      </w:r>
+      <w:r>
+        <w:rPr>
+          <w:rFonts w:ascii="Arial" w:hAnsi="Arial" w:cs="Arial"/>
+          <w:b/>
+          <w:bCs/>
+        </w:rPr>
+        <w:t xml:space="preserve"> for now)</w:t>
+      </w:r>
     </w:p>
     <w:p>
       <w:pPr>
@@ -249,7 +391,35 @@
         <w:rPr>
           <w:rFonts w:ascii="Arial" w:hAnsi="Arial" w:cs="Arial"/>
         </w:rPr>
-        <w:t>They have better weapons and slightly higher movespeed so every game isn’t a 400-0 slaughterfest.</w:t>
+        <w:t xml:space="preserve">They have better weapons and slightly higher </w:t>
+      </w:r>
+      <w:proofErr w:type="spellStart"/>
+      <w:r>
+        <w:rPr>
+          <w:rFonts w:ascii="Arial" w:hAnsi="Arial" w:cs="Arial"/>
+        </w:rPr>
+        <w:t>movespeed</w:t>
+      </w:r>
+      <w:proofErr w:type="spellEnd"/>
+      <w:r>
+        <w:rPr>
+          <w:rFonts w:ascii="Arial" w:hAnsi="Arial" w:cs="Arial"/>
+        </w:rPr>
+        <w:t xml:space="preserve"> so every game isn’t a 400-0 </w:t>
+      </w:r>
+      <w:proofErr w:type="spellStart"/>
+      <w:r>
+        <w:rPr>
+          <w:rFonts w:ascii="Arial" w:hAnsi="Arial" w:cs="Arial"/>
+        </w:rPr>
+        <w:t>slaughterfest</w:t>
+      </w:r>
+      <w:proofErr w:type="spellEnd"/>
+      <w:r>
+        <w:rPr>
+          <w:rFonts w:ascii="Arial" w:hAnsi="Arial" w:cs="Arial"/>
+        </w:rPr>
+        <w:t>.</w:t>
       </w:r>
     </w:p>
     <w:p>
@@ -281,19 +451,37 @@
           <w:rFonts w:ascii="Arial" w:hAnsi="Arial" w:cs="Arial"/>
         </w:rPr>
       </w:pPr>
-      <w:r>
-        <w:rPr>
-          <w:rFonts w:ascii="Arial" w:hAnsi="Arial" w:cs="Arial"/>
-        </w:rPr>
-        <w:t xml:space="preserve">Spawnpoints are selected based on </w:t>
-      </w:r>
-      <w:r>
-        <w:rPr>
-          <w:rFonts w:ascii="Arial" w:hAnsi="Arial" w:cs="Arial"/>
-          <w:b/>
-          <w:bCs/>
-        </w:rPr>
-        <w:t xml:space="preserve">info_player_start_player </w:t>
+      <w:proofErr w:type="spellStart"/>
+      <w:r>
+        <w:rPr>
+          <w:rFonts w:ascii="Arial" w:hAnsi="Arial" w:cs="Arial"/>
+        </w:rPr>
+        <w:t>Spawnpoints</w:t>
+      </w:r>
+      <w:proofErr w:type="spellEnd"/>
+      <w:r>
+        <w:rPr>
+          <w:rFonts w:ascii="Arial" w:hAnsi="Arial" w:cs="Arial"/>
+        </w:rPr>
+        <w:t xml:space="preserve"> are selected based on </w:t>
+      </w:r>
+      <w:proofErr w:type="spellStart"/>
+      <w:r>
+        <w:rPr>
+          <w:rFonts w:ascii="Arial" w:hAnsi="Arial" w:cs="Arial"/>
+          <w:b/>
+          <w:bCs/>
+        </w:rPr>
+        <w:t>info_player_start_player</w:t>
+      </w:r>
+      <w:proofErr w:type="spellEnd"/>
+      <w:r>
+        <w:rPr>
+          <w:rFonts w:ascii="Arial" w:hAnsi="Arial" w:cs="Arial"/>
+          <w:b/>
+          <w:bCs/>
+        </w:rPr>
+        <w:t xml:space="preserve"> </w:t>
       </w:r>
       <w:r>
         <w:rPr>
@@ -340,6 +528,7 @@
         </w:rPr>
         <w:t xml:space="preserve">Technical consideration to allow for pre-spawn rooms. Not a team, but uses </w:t>
       </w:r>
+      <w:proofErr w:type="spellStart"/>
       <w:r>
         <w:rPr>
           <w:rFonts w:ascii="Arial" w:hAnsi="Arial" w:cs="Arial"/>
@@ -348,6 +537,7 @@
         </w:rPr>
         <w:t>info_player_start</w:t>
       </w:r>
+      <w:proofErr w:type="spellEnd"/>
       <w:r>
         <w:rPr>
           <w:rFonts w:ascii="Arial" w:hAnsi="Arial" w:cs="Arial"/>
@@ -360,8 +550,16 @@
         <w:rPr>
           <w:rFonts w:ascii="Arial" w:hAnsi="Arial" w:cs="Arial"/>
         </w:rPr>
-        <w:t>like a normal Q2/Goldsource</w:t>
-      </w:r>
+        <w:t>like a normal Q2/</w:t>
+      </w:r>
+      <w:proofErr w:type="spellStart"/>
+      <w:r>
+        <w:rPr>
+          <w:rFonts w:ascii="Arial" w:hAnsi="Arial" w:cs="Arial"/>
+        </w:rPr>
+        <w:t>Goldsource</w:t>
+      </w:r>
+      <w:proofErr w:type="spellEnd"/>
     </w:p>
     <w:p>
       <w:pPr>
@@ -377,12 +575,7 @@
       </w:r>
     </w:p>
     <w:sectPr>
-      <w:headerReference w:type="even" r:id="rId7"/>
-      <w:headerReference w:type="default" r:id="rId8"/>
-      <w:footerReference w:type="even" r:id="rId9"/>
-      <w:footerReference w:type="default" r:id="rId10"/>
-      <w:headerReference w:type="first" r:id="rId11"/>
-      <w:footerReference w:type="first" r:id="rId12"/>
+      <w:headerReference w:type="default" r:id="rId7"/>
       <w:pgSz w:w="11906" w:h="16838"/>
       <w:pgMar w:top="1440" w:right="1440" w:bottom="1440" w:left="1440" w:header="708" w:footer="708" w:gutter="0"/>
       <w:cols w:space="708"/>
@@ -417,36 +610,6 @@
 </w:endnotes>
 </file>
 
-<file path=word/footer1.xml><?xml version="1.0" encoding="utf-8"?>
-<w:ftr xmlns:wpc="http://schemas.microsoft.com/office/word/2010/wordprocessingCanvas" xmlns:cx="http://schemas.microsoft.com/office/drawing/2014/chartex" xmlns:cx1="http://schemas.microsoft.com/office/drawing/2015/9/8/chartex" xmlns:cx2="http://schemas.microsoft.com/office/drawing/2015/10/21/chartex" xmlns:cx3="http://schemas.microsoft.com/office/drawing/2016/5/9/chartex" xmlns:cx4="http://schemas.microsoft.com/office/drawing/2016/5/10/chartex" xmlns:cx5="http://schemas.microsoft.com/office/drawing/2016/5/11/chartex" xmlns:cx6="http://schemas.microsoft.com/office/drawing/2016/5/12/chartex" xmlns:cx7="http://schemas.microsoft.com/office/drawing/2016/5/13/chartex" xmlns:cx8="http://schemas.microsoft.com/office/drawing/2016/5/14/chartex" xmlns:mc="http://schemas.openxmlformats.org/markup-compatibility/2006" xmlns:aink="http://schemas.microsoft.com/office/drawing/2016/ink" xmlns:am3d="http://schemas.microsoft.com/office/drawing/2017/model3d" xmlns:o="urn:schemas-microsoft-com:office:office" xmlns:oel="http://schemas.microsoft.com/office/2019/extlst" xmlns:r="http://schemas.openxmlformats.org/officeDocument/2006/relationships" xmlns:m="http://schemas.openxmlformats.org/officeDocument/2006/math" xmlns:v="urn:schemas-microsoft-com:vml" xmlns:wp14="http://schemas.microsoft.com/office/word/2010/wordprocessingDrawing" xmlns:wp="http://schemas.openxmlformats.org/drawingml/2006/wordprocessingDrawing" xmlns:w10="urn:schemas-microsoft-com:office:word" xmlns:w="http://schemas.openxmlformats.org/wordprocessingml/2006/main" xmlns:w14="http://schemas.microsoft.com/office/word/2010/wordml" xmlns:w15="http://schemas.microsoft.com/office/word/2012/wordml" xmlns:w16cex="http://schemas.microsoft.com/office/word/2018/wordml/cex" xmlns:w16cid="http://schemas.microsoft.com/office/word/2016/wordml/cid" xmlns:w16="http://schemas.microsoft.com/office/word/2018/wordml" xmlns:w16sdtdh="http://schemas.microsoft.com/office/word/2020/wordml/sdtdatahash" xmlns:w16se="http://schemas.microsoft.com/office/word/2015/wordml/symex" xmlns:wpg="http://schemas.microsoft.com/office/word/2010/wordprocessingGroup" xmlns:wpi="http://schemas.microsoft.com/office/word/2010/wordprocessingInk" xmlns:wne="http://schemas.microsoft.com/office/word/2006/wordml" xmlns:wps="http://schemas.microsoft.com/office/word/2010/wordprocessingShape" mc:Ignorable="w14 w15 w16se w16cid w16 w16cex w16sdtdh wp14">
-  <w:p>
-    <w:pPr>
-      <w:pStyle w:val="Footer"/>
-    </w:pPr>
-  </w:p>
-</w:ftr>
-</file>
-
-<file path=word/footer2.xml><?xml version="1.0" encoding="utf-8"?>
-<w:ftr xmlns:wpc="http://schemas.microsoft.com/office/word/2010/wordprocessingCanvas" xmlns:cx="http://schemas.microsoft.com/office/drawing/2014/chartex" xmlns:cx1="http://schemas.microsoft.com/office/drawing/2015/9/8/chartex" xmlns:cx2="http://schemas.microsoft.com/office/drawing/2015/10/21/chartex" xmlns:cx3="http://schemas.microsoft.com/office/drawing/2016/5/9/chartex" xmlns:cx4="http://schemas.microsoft.com/office/drawing/2016/5/10/chartex" xmlns:cx5="http://schemas.microsoft.com/office/drawing/2016/5/11/chartex" xmlns:cx6="http://schemas.microsoft.com/office/drawing/2016/5/12/chartex" xmlns:cx7="http://schemas.microsoft.com/office/drawing/2016/5/13/chartex" xmlns:cx8="http://schemas.microsoft.com/office/drawing/2016/5/14/chartex" xmlns:mc="http://schemas.openxmlformats.org/markup-compatibility/2006" xmlns:aink="http://schemas.microsoft.com/office/drawing/2016/ink" xmlns:am3d="http://schemas.microsoft.com/office/drawing/2017/model3d" xmlns:o="urn:schemas-microsoft-com:office:office" xmlns:oel="http://schemas.microsoft.com/office/2019/extlst" xmlns:r="http://schemas.openxmlformats.org/officeDocument/2006/relationships" xmlns:m="http://schemas.openxmlformats.org/officeDocument/2006/math" xmlns:v="urn:schemas-microsoft-com:vml" xmlns:wp14="http://schemas.microsoft.com/office/word/2010/wordprocessingDrawing" xmlns:wp="http://schemas.openxmlformats.org/drawingml/2006/wordprocessingDrawing" xmlns:w10="urn:schemas-microsoft-com:office:word" xmlns:w="http://schemas.openxmlformats.org/wordprocessingml/2006/main" xmlns:w14="http://schemas.microsoft.com/office/word/2010/wordml" xmlns:w15="http://schemas.microsoft.com/office/word/2012/wordml" xmlns:w16cex="http://schemas.microsoft.com/office/word/2018/wordml/cex" xmlns:w16cid="http://schemas.microsoft.com/office/word/2016/wordml/cid" xmlns:w16="http://schemas.microsoft.com/office/word/2018/wordml" xmlns:w16sdtdh="http://schemas.microsoft.com/office/word/2020/wordml/sdtdatahash" xmlns:w16se="http://schemas.microsoft.com/office/word/2015/wordml/symex" xmlns:wpg="http://schemas.microsoft.com/office/word/2010/wordprocessingGroup" xmlns:wpi="http://schemas.microsoft.com/office/word/2010/wordprocessingInk" xmlns:wne="http://schemas.microsoft.com/office/word/2006/wordml" xmlns:wps="http://schemas.microsoft.com/office/word/2010/wordprocessingShape" mc:Ignorable="w14 w15 w16se w16cid w16 w16cex w16sdtdh wp14">
-  <w:p>
-    <w:pPr>
-      <w:pStyle w:val="Footer"/>
-    </w:pPr>
-  </w:p>
-</w:ftr>
-</file>
-
-<file path=word/footer3.xml><?xml version="1.0" encoding="utf-8"?>
-<w:ftr xmlns:wpc="http://schemas.microsoft.com/office/word/2010/wordprocessingCanvas" xmlns:cx="http://schemas.microsoft.com/office/drawing/2014/chartex" xmlns:cx1="http://schemas.microsoft.com/office/drawing/2015/9/8/chartex" xmlns:cx2="http://schemas.microsoft.com/office/drawing/2015/10/21/chartex" xmlns:cx3="http://schemas.microsoft.com/office/drawing/2016/5/9/chartex" xmlns:cx4="http://schemas.microsoft.com/office/drawing/2016/5/10/chartex" xmlns:cx5="http://schemas.microsoft.com/office/drawing/2016/5/11/chartex" xmlns:cx6="http://schemas.microsoft.com/office/drawing/2016/5/12/chartex" xmlns:cx7="http://schemas.microsoft.com/office/drawing/2016/5/13/chartex" xmlns:cx8="http://schemas.microsoft.com/office/drawing/2016/5/14/chartex" xmlns:mc="http://schemas.openxmlformats.org/markup-compatibility/2006" xmlns:aink="http://schemas.microsoft.com/office/drawing/2016/ink" xmlns:am3d="http://schemas.microsoft.com/office/drawing/2017/model3d" xmlns:o="urn:schemas-microsoft-com:office:office" xmlns:oel="http://schemas.microsoft.com/office/2019/extlst" xmlns:r="http://schemas.openxmlformats.org/officeDocument/2006/relationships" xmlns:m="http://schemas.openxmlformats.org/officeDocument/2006/math" xmlns:v="urn:schemas-microsoft-com:vml" xmlns:wp14="http://schemas.microsoft.com/office/word/2010/wordprocessingDrawing" xmlns:wp="http://schemas.openxmlformats.org/drawingml/2006/wordprocessingDrawing" xmlns:w10="urn:schemas-microsoft-com:office:word" xmlns:w="http://schemas.openxmlformats.org/wordprocessingml/2006/main" xmlns:w14="http://schemas.microsoft.com/office/word/2010/wordml" xmlns:w15="http://schemas.microsoft.com/office/word/2012/wordml" xmlns:w16cex="http://schemas.microsoft.com/office/word/2018/wordml/cex" xmlns:w16cid="http://schemas.microsoft.com/office/word/2016/wordml/cid" xmlns:w16="http://schemas.microsoft.com/office/word/2018/wordml" xmlns:w16sdtdh="http://schemas.microsoft.com/office/word/2020/wordml/sdtdatahash" xmlns:w16se="http://schemas.microsoft.com/office/word/2015/wordml/symex" xmlns:wpg="http://schemas.microsoft.com/office/word/2010/wordprocessingGroup" xmlns:wpi="http://schemas.microsoft.com/office/word/2010/wordprocessingInk" xmlns:wne="http://schemas.microsoft.com/office/word/2006/wordml" xmlns:wps="http://schemas.microsoft.com/office/word/2010/wordprocessingShape" mc:Ignorable="w14 w15 w16se w16cid w16 w16cex w16sdtdh wp14">
-  <w:p>
-    <w:pPr>
-      <w:pStyle w:val="Footer"/>
-    </w:pPr>
-  </w:p>
-</w:ftr>
-</file>
-
 <file path=word/footnotes.xml><?xml version="1.0" encoding="utf-8"?>
 <w:footnotes xmlns:wpc="http://schemas.microsoft.com/office/word/2010/wordprocessingCanvas" xmlns:cx="http://schemas.microsoft.com/office/drawing/2014/chartex" xmlns:cx1="http://schemas.microsoft.com/office/drawing/2015/9/8/chartex" xmlns:cx2="http://schemas.microsoft.com/office/drawing/2015/10/21/chartex" xmlns:cx3="http://schemas.microsoft.com/office/drawing/2016/5/9/chartex" xmlns:cx4="http://schemas.microsoft.com/office/drawing/2016/5/10/chartex" xmlns:cx5="http://schemas.microsoft.com/office/drawing/2016/5/11/chartex" xmlns:cx6="http://schemas.microsoft.com/office/drawing/2016/5/12/chartex" xmlns:cx7="http://schemas.microsoft.com/office/drawing/2016/5/13/chartex" xmlns:cx8="http://schemas.microsoft.com/office/drawing/2016/5/14/chartex" xmlns:mc="http://schemas.openxmlformats.org/markup-compatibility/2006" xmlns:aink="http://schemas.microsoft.com/office/drawing/2016/ink" xmlns:am3d="http://schemas.microsoft.com/office/drawing/2017/model3d" xmlns:o="urn:schemas-microsoft-com:office:office" xmlns:oel="http://schemas.microsoft.com/office/2019/extlst" xmlns:r="http://schemas.openxmlformats.org/officeDocument/2006/relationships" xmlns:m="http://schemas.openxmlformats.org/officeDocument/2006/math" xmlns:v="urn:schemas-microsoft-com:vml" xmlns:wp14="http://schemas.microsoft.com/office/word/2010/wordprocessingDrawing" xmlns:wp="http://schemas.openxmlformats.org/drawingml/2006/wordprocessingDrawing" xmlns:w10="urn:schemas-microsoft-com:office:word" xmlns:w="http://schemas.openxmlformats.org/wordprocessingml/2006/main" xmlns:w14="http://schemas.microsoft.com/office/word/2010/wordml" xmlns:w15="http://schemas.microsoft.com/office/word/2012/wordml" xmlns:w16cex="http://schemas.microsoft.com/office/word/2018/wordml/cex" xmlns:w16cid="http://schemas.microsoft.com/office/word/2016/wordml/cid" xmlns:w16="http://schemas.microsoft.com/office/word/2018/wordml" xmlns:w16sdtdh="http://schemas.microsoft.com/office/word/2020/wordml/sdtdatahash" xmlns:w16se="http://schemas.microsoft.com/office/word/2015/wordml/symex" xmlns:wpg="http://schemas.microsoft.com/office/word/2010/wordprocessingGroup" xmlns:wpi="http://schemas.microsoft.com/office/word/2010/wordprocessingInk" xmlns:wne="http://schemas.microsoft.com/office/word/2006/wordml" xmlns:wps="http://schemas.microsoft.com/office/word/2010/wordprocessingShape" mc:Ignorable="w14 w15 w16se w16cid w16 w16cex w16sdtdh wp14">
   <w:footnote w:type="separator" w:id="-1">
@@ -477,29 +640,39 @@
   <w:p>
     <w:pPr>
       <w:pStyle w:val="Header"/>
-    </w:pPr>
-  </w:p>
-</w:hdr>
-</file>
-
-<file path=word/header2.xml><?xml version="1.0" encoding="utf-8"?>
-<w:hdr xmlns:wpc="http://schemas.microsoft.com/office/word/2010/wordprocessingCanvas" xmlns:cx="http://schemas.microsoft.com/office/drawing/2014/chartex" xmlns:cx1="http://schemas.microsoft.com/office/drawing/2015/9/8/chartex" xmlns:cx2="http://schemas.microsoft.com/office/drawing/2015/10/21/chartex" xmlns:cx3="http://schemas.microsoft.com/office/drawing/2016/5/9/chartex" xmlns:cx4="http://schemas.microsoft.com/office/drawing/2016/5/10/chartex" xmlns:cx5="http://schemas.microsoft.com/office/drawing/2016/5/11/chartex" xmlns:cx6="http://schemas.microsoft.com/office/drawing/2016/5/12/chartex" xmlns:cx7="http://schemas.microsoft.com/office/drawing/2016/5/13/chartex" xmlns:cx8="http://schemas.microsoft.com/office/drawing/2016/5/14/chartex" xmlns:mc="http://schemas.openxmlformats.org/markup-compatibility/2006" xmlns:aink="http://schemas.microsoft.com/office/drawing/2016/ink" xmlns:am3d="http://schemas.microsoft.com/office/drawing/2017/model3d" xmlns:o="urn:schemas-microsoft-com:office:office" xmlns:oel="http://schemas.microsoft.com/office/2019/extlst" xmlns:r="http://schemas.openxmlformats.org/officeDocument/2006/relationships" xmlns:m="http://schemas.openxmlformats.org/officeDocument/2006/math" xmlns:v="urn:schemas-microsoft-com:vml" xmlns:wp14="http://schemas.microsoft.com/office/word/2010/wordprocessingDrawing" xmlns:wp="http://schemas.openxmlformats.org/drawingml/2006/wordprocessingDrawing" xmlns:w10="urn:schemas-microsoft-com:office:word" xmlns:w="http://schemas.openxmlformats.org/wordprocessingml/2006/main" xmlns:w14="http://schemas.microsoft.com/office/word/2010/wordml" xmlns:w15="http://schemas.microsoft.com/office/word/2012/wordml" xmlns:w16cex="http://schemas.microsoft.com/office/word/2018/wordml/cex" xmlns:w16cid="http://schemas.microsoft.com/office/word/2016/wordml/cid" xmlns:w16="http://schemas.microsoft.com/office/word/2018/wordml" xmlns:w16sdtdh="http://schemas.microsoft.com/office/word/2020/wordml/sdtdatahash" xmlns:w16se="http://schemas.microsoft.com/office/word/2015/wordml/symex" xmlns:wpg="http://schemas.microsoft.com/office/word/2010/wordprocessingGroup" xmlns:wpi="http://schemas.microsoft.com/office/word/2010/wordprocessingInk" xmlns:wne="http://schemas.microsoft.com/office/word/2006/wordml" xmlns:wps="http://schemas.microsoft.com/office/word/2010/wordprocessingShape" mc:Ignorable="w14 w15 w16se w16cid w16 w16cex w16sdtdh wp14">
-  <w:p>
-    <w:pPr>
-      <w:pStyle w:val="Header"/>
       <w:rPr>
         <w:rFonts w:ascii="Arial" w:hAnsi="Arial" w:cs="Arial"/>
         <w:sz w:val="36"/>
         <w:szCs w:val="36"/>
       </w:rPr>
     </w:pPr>
+    <w:proofErr w:type="spellStart"/>
     <w:r>
       <w:rPr>
         <w:rFonts w:ascii="Arial" w:hAnsi="Arial" w:cs="Arial"/>
         <w:sz w:val="36"/>
         <w:szCs w:val="36"/>
       </w:rPr>
-      <w:t>Zombono Teams</w:t>
+      <w:t>Zombono</w:t>
+    </w:r>
+    <w:proofErr w:type="spellEnd"/>
+    <w:r>
+      <w:rPr>
+        <w:rFonts w:ascii="Arial" w:hAnsi="Arial" w:cs="Arial"/>
+        <w:sz w:val="36"/>
+        <w:szCs w:val="36"/>
+      </w:rPr>
+      <w:t xml:space="preserve"> </w:t>
+    </w:r>
+    <w:r>
+      <w:rPr>
+        <w:rFonts w:ascii="Arial" w:hAnsi="Arial" w:cs="Arial"/>
+        <w:b/>
+        <w:bCs/>
+        <w:sz w:val="36"/>
+        <w:szCs w:val="36"/>
+      </w:rPr>
+      <w:t>Teams</w:t>
     </w:r>
   </w:p>
   <w:p>
@@ -513,7 +686,13 @@
       <w:rPr>
         <w:rFonts w:ascii="Arial" w:hAnsi="Arial" w:cs="Arial"/>
       </w:rPr>
-      <w:t>Version 1.2 December 16, 2023</w:t>
+      <w:t>Version 1.</w:t>
+    </w:r>
+    <w:r>
+      <w:rPr>
+        <w:rFonts w:ascii="Arial" w:hAnsi="Arial" w:cs="Arial"/>
+      </w:rPr>
+      <w:t>3 March 19, 2024</w:t>
     </w:r>
     <w:r>
       <w:rPr>
@@ -523,16 +702,6 @@
       </w:rPr>
       <w:br/>
     </w:r>
-  </w:p>
-</w:hdr>
-</file>
-
-<file path=word/header3.xml><?xml version="1.0" encoding="utf-8"?>
-<w:hdr xmlns:wpc="http://schemas.microsoft.com/office/word/2010/wordprocessingCanvas" xmlns:cx="http://schemas.microsoft.com/office/drawing/2014/chartex" xmlns:cx1="http://schemas.microsoft.com/office/drawing/2015/9/8/chartex" xmlns:cx2="http://schemas.microsoft.com/office/drawing/2015/10/21/chartex" xmlns:cx3="http://schemas.microsoft.com/office/drawing/2016/5/9/chartex" xmlns:cx4="http://schemas.microsoft.com/office/drawing/2016/5/10/chartex" xmlns:cx5="http://schemas.microsoft.com/office/drawing/2016/5/11/chartex" xmlns:cx6="http://schemas.microsoft.com/office/drawing/2016/5/12/chartex" xmlns:cx7="http://schemas.microsoft.com/office/drawing/2016/5/13/chartex" xmlns:cx8="http://schemas.microsoft.com/office/drawing/2016/5/14/chartex" xmlns:mc="http://schemas.openxmlformats.org/markup-compatibility/2006" xmlns:aink="http://schemas.microsoft.com/office/drawing/2016/ink" xmlns:am3d="http://schemas.microsoft.com/office/drawing/2017/model3d" xmlns:o="urn:schemas-microsoft-com:office:office" xmlns:oel="http://schemas.microsoft.com/office/2019/extlst" xmlns:r="http://schemas.openxmlformats.org/officeDocument/2006/relationships" xmlns:m="http://schemas.openxmlformats.org/officeDocument/2006/math" xmlns:v="urn:schemas-microsoft-com:vml" xmlns:wp14="http://schemas.microsoft.com/office/word/2010/wordprocessingDrawing" xmlns:wp="http://schemas.openxmlformats.org/drawingml/2006/wordprocessingDrawing" xmlns:w10="urn:schemas-microsoft-com:office:word" xmlns:w="http://schemas.openxmlformats.org/wordprocessingml/2006/main" xmlns:w14="http://schemas.microsoft.com/office/word/2010/wordml" xmlns:w15="http://schemas.microsoft.com/office/word/2012/wordml" xmlns:w16cex="http://schemas.microsoft.com/office/word/2018/wordml/cex" xmlns:w16cid="http://schemas.microsoft.com/office/word/2016/wordml/cid" xmlns:w16="http://schemas.microsoft.com/office/word/2018/wordml" xmlns:w16sdtdh="http://schemas.microsoft.com/office/word/2020/wordml/sdtdatahash" xmlns:w16se="http://schemas.microsoft.com/office/word/2015/wordml/symex" xmlns:wpg="http://schemas.microsoft.com/office/word/2010/wordprocessingGroup" xmlns:wpi="http://schemas.microsoft.com/office/word/2010/wordprocessingInk" xmlns:wne="http://schemas.microsoft.com/office/word/2006/wordml" xmlns:wps="http://schemas.microsoft.com/office/word/2010/wordprocessingShape" mc:Ignorable="w14 w15 w16se w16cid w16 w16cex w16sdtdh wp14">
-  <w:p>
-    <w:pPr>
-      <w:pStyle w:val="Header"/>
-    </w:pPr>
   </w:p>
 </w:hdr>
 </file>

</xml_diff>